<commit_message>
Little tweeks to character escaping (character changed to ~). Little changes to comments and localization. Changed the way how game updates are send to work correctly with new escaping. Little tweeks to documentation. CLose to final version.
</commit_message>
<xml_diff>
--- a/SP/Dokumentace.docx
+++ b/SP/Dokumentace.docx
@@ -102,6 +102,7 @@
                 <w:dataBinding w:prefixMappings="xmlns:ns0='http://purl.org/dc/elements/1.1/' xmlns:ns1='http://schemas.openxmlformats.org/package/2006/metadata/core-properties' " w:xpath="/ns1:coreProperties[1]/ns0:creator[1]" w:storeItemID="{6C3C8BC8-F283-45AE-878A-BAB7291924A1}"/>
                 <w:text/>
               </w:sdtPr>
+              <w:sdtEndPr/>
               <w:sdtContent>
                 <w:r>
                   <w:rPr>
@@ -134,6 +135,7 @@
                 <w:dataBinding w:prefixMappings="xmlns:ns0='http://schemas.microsoft.com/office/2006/coverPageProps' " w:xpath="/ns0:CoverPageProperties[1]/ns0:CompanyEmail[1]" w:storeItemID="{55AF091B-3C7A-41E3-B477-F2FDAA23CFDA}"/>
                 <w:text/>
               </w:sdtPr>
+              <w:sdtEndPr/>
               <w:sdtContent>
                 <w:r>
                   <w:rPr>
@@ -171,6 +173,7 @@
                   <w:calendar w:val="gregorian"/>
                 </w:date>
               </w:sdtPr>
+              <w:sdtEndPr/>
               <w:sdtContent>
                 <w:r>
                   <w:rPr>
@@ -266,6 +269,7 @@
                 <w:dataBinding w:prefixMappings="xmlns:ns0='http://purl.org/dc/elements/1.1/' xmlns:ns1='http://schemas.openxmlformats.org/package/2006/metadata/core-properties' " w:xpath="/ns1:coreProperties[1]/ns0:subject[1]" w:storeItemID="{6C3C8BC8-F283-45AE-878A-BAB7291924A1}"/>
                 <w:text/>
               </w:sdtPr>
+              <w:sdtEndPr/>
               <w:sdtContent>
                 <w:r>
                   <w:t>KIV/</w:t>
@@ -301,6 +305,7 @@
               <w:dataBinding w:prefixMappings="xmlns:ns0='http://purl.org/dc/elements/1.1/' xmlns:ns1='http://schemas.openxmlformats.org/package/2006/metadata/core-properties' " w:xpath="/ns1:coreProperties[1]/ns0:title[1]" w:storeItemID="{6C3C8BC8-F283-45AE-878A-BAB7291924A1}"/>
               <w:text/>
             </w:sdtPr>
+            <w:sdtEndPr/>
             <w:sdtContent>
               <w:p>
                 <w:pPr>
@@ -457,14 +462,27 @@
       <w:r>
         <w:t xml:space="preserve">Obrázek </w:t>
       </w:r>
-      <w:fldSimple w:instr=" SEQ Obrázek \* ARABIC ">
-        <w:r>
-          <w:rPr>
-            <w:noProof/>
-          </w:rPr>
-          <w:t>1</w:t>
-        </w:r>
-      </w:fldSimple>
+      <w:r>
+        <w:fldChar w:fldCharType="begin"/>
+      </w:r>
+      <w:r>
+        <w:instrText xml:space="preserve"> SEQ Obrázek \* ARABIC </w:instrText>
+      </w:r>
+      <w:r>
+        <w:fldChar w:fldCharType="separate"/>
+      </w:r>
+      <w:r>
+        <w:rPr>
+          <w:noProof/>
+        </w:rPr>
+        <w:t>1</w:t>
+      </w:r>
+      <w:r>
+        <w:rPr>
+          <w:noProof/>
+        </w:rPr>
+        <w:fldChar w:fldCharType="end"/>
+      </w:r>
       <w:r>
         <w:t>: Koordináty políček</w:t>
       </w:r>
@@ -627,10 +645,10 @@
             <v:path o:extrusionok="f" gradientshapeok="t" o:connecttype="rect"/>
             <o:lock v:ext="edit" aspectratio="t"/>
           </v:shapetype>
-          <v:shape id="_x0000_i1025" type="#_x0000_t75" style="width:453.45pt;height:107.15pt" o:ole="">
+          <v:shape id="_x0000_i1025" type="#_x0000_t75" style="width:453.75pt;height:107.25pt" o:ole="">
             <v:imagedata r:id="rId11" o:title=""/>
           </v:shape>
-          <o:OLEObject Type="Embed" ProgID="Word.OpenDocumentText.12" ShapeID="_x0000_i1025" DrawAspect="Content" ObjectID="_1545430285" r:id="rId12"/>
+          <o:OLEObject Type="Embed" ProgID="Word.OpenDocumentText.12" ShapeID="_x0000_i1025" DrawAspect="Content" ObjectID="_1545506832" r:id="rId12"/>
         </w:object>
       </w:r>
     </w:p>
@@ -655,10 +673,10 @@
     <w:p>
       <w:r>
         <w:object w:dxaOrig="9072" w:dyaOrig="2686">
-          <v:shape id="_x0000_i1026" type="#_x0000_t75" style="width:453.45pt;height:134.55pt" o:ole="">
+          <v:shape id="_x0000_i1026" type="#_x0000_t75" style="width:453.75pt;height:134.25pt" o:ole="">
             <v:imagedata r:id="rId13" o:title=""/>
           </v:shape>
-          <o:OLEObject Type="Embed" ProgID="Word.OpenDocumentText.12" ShapeID="_x0000_i1026" DrawAspect="Content" ObjectID="_1545430286" r:id="rId14"/>
+          <o:OLEObject Type="Embed" ProgID="Word.OpenDocumentText.12" ShapeID="_x0000_i1026" DrawAspect="Content" ObjectID="_1545506833" r:id="rId14"/>
         </w:object>
       </w:r>
     </w:p>
@@ -711,10 +729,10 @@
     <w:p>
       <w:r>
         <w:object w:dxaOrig="9072" w:dyaOrig="2686">
-          <v:shape id="_x0000_i1029" type="#_x0000_t75" style="width:453.45pt;height:134.55pt" o:ole="">
+          <v:shape id="_x0000_i1027" type="#_x0000_t75" style="width:453.75pt;height:134.25pt" o:ole="">
             <v:imagedata r:id="rId15" o:title=""/>
           </v:shape>
-          <o:OLEObject Type="Embed" ProgID="Word.OpenDocumentText.12" ShapeID="_x0000_i1029" DrawAspect="Content" ObjectID="_1545430287" r:id="rId16"/>
+          <o:OLEObject Type="Embed" ProgID="Word.OpenDocumentText.12" ShapeID="_x0000_i1027" DrawAspect="Content" ObjectID="_1545506834" r:id="rId16"/>
         </w:object>
       </w:r>
     </w:p>
@@ -736,10 +754,10 @@
     <w:p>
       <w:r>
         <w:object w:dxaOrig="9072" w:dyaOrig="2149">
-          <v:shape id="_x0000_i1027" type="#_x0000_t75" style="width:453.45pt;height:107.15pt" o:ole="">
+          <v:shape id="_x0000_i1028" type="#_x0000_t75" style="width:453.75pt;height:107.25pt" o:ole="">
             <v:imagedata r:id="rId17" o:title=""/>
           </v:shape>
-          <o:OLEObject Type="Embed" ProgID="Word.OpenDocumentText.12" ShapeID="_x0000_i1027" DrawAspect="Content" ObjectID="_1545430288" r:id="rId18"/>
+          <o:OLEObject Type="Embed" ProgID="Word.OpenDocumentText.12" ShapeID="_x0000_i1028" DrawAspect="Content" ObjectID="_1545506835" r:id="rId18"/>
         </w:object>
       </w:r>
     </w:p>
@@ -761,10 +779,10 @@
     <w:p>
       <w:r>
         <w:object w:dxaOrig="9072" w:dyaOrig="1880">
-          <v:shape id="_x0000_i1028" type="#_x0000_t75" style="width:453.45pt;height:94.3pt" o:ole="">
+          <v:shape id="_x0000_i1029" type="#_x0000_t75" style="width:453.75pt;height:94.5pt" o:ole="">
             <v:imagedata r:id="rId19" o:title=""/>
           </v:shape>
-          <o:OLEObject Type="Embed" ProgID="Word.OpenDocumentText.12" ShapeID="_x0000_i1028" DrawAspect="Content" ObjectID="_1545430289" r:id="rId20"/>
+          <o:OLEObject Type="Embed" ProgID="Word.OpenDocumentText.12" ShapeID="_x0000_i1029" DrawAspect="Content" ObjectID="_1545506836" r:id="rId20"/>
         </w:object>
       </w:r>
     </w:p>
@@ -956,6 +974,9 @@
         <w:t>hodnotou 1</w:t>
       </w:r>
       <w:r>
+        <w:t>26</w:t>
+      </w:r>
+      <w:r>
         <w:t xml:space="preserve"> </w:t>
       </w:r>
       <w:r>
@@ -963,14 +984,14 @@
       </w:r>
       <w:r>
         <w:rPr>
+          <w:rStyle w:val="st"/>
+        </w:rPr>
+        <w:t>~</w:t>
+      </w:r>
+      <w:r>
+        <w:rPr>
           <w:rFonts w:ascii="Segoe UI Symbol" w:hAnsi="Segoe UI Symbol" w:cs="Segoe UI Symbol"/>
         </w:rPr>
-        <w:t>☺</w:t>
-      </w:r>
-      <w:r>
-        <w:rPr>
-          <w:rFonts w:ascii="Segoe UI Symbol" w:hAnsi="Segoe UI Symbol" w:cs="Segoe UI Symbol"/>
-        </w:rPr>
         <w:t>.</w:t>
       </w:r>
       <w:r>
@@ -1003,15 +1024,6 @@
       <w:r>
         <w:t>.</w:t>
       </w:r>
-      <w:r>
-        <w:t xml:space="preserve"> Rozdělovače v datech se </w:t>
-      </w:r>
-      <w:r>
-        <w:t>escapují</w:t>
-      </w:r>
-      <w:r>
-        <w:t>.</w:t>
-      </w:r>
     </w:p>
     <w:p>
       <w:pPr>
@@ -1026,7 +1038,33 @@
         <w:t xml:space="preserve">Tato zpráva je reakcí </w:t>
       </w:r>
       <w:r>
-        <w:t>serveru na určitou akci klienta, která může být platná nebo neplatná. Reacke na platnou akci je zpráva typu ACK – písmeno X, a neplatná reakce je NACK – písmeno Y. Zpráva neobsahuje žádná data.</w:t>
+        <w:t xml:space="preserve">serveru na určitou akci klienta, která může být platná nebo neplatná. Reacke na platnou akci je zpráva typu ACK – písmeno </w:t>
+      </w:r>
+      <w:r>
+        <w:t>„</w:t>
+      </w:r>
+      <w:r>
+        <w:t>X</w:t>
+      </w:r>
+      <w:r>
+        <w:t>“</w:t>
+      </w:r>
+      <w:r>
+        <w:t xml:space="preserve">, a neplatná reakce je NACK – písmeno </w:t>
+      </w:r>
+      <w:r>
+        <w:t>„</w:t>
+      </w:r>
+      <w:r>
+        <w:t>Y</w:t>
+      </w:r>
+      <w:r>
+        <w:t>“</w:t>
+      </w:r>
+      <w:bookmarkStart w:id="5" w:name="_GoBack"/>
+      <w:bookmarkEnd w:id="5"/>
+      <w:r>
+        <w:t>. Zpráva neobsahuje žádná data.</w:t>
       </w:r>
     </w:p>
     <w:p>
@@ -1092,22 +1130,7 @@
     </w:p>
     <w:p>
       <w:r>
-        <w:t>Označena písmenem „</w:t>
-      </w:r>
-      <w:r>
-        <w:t>P</w:t>
-      </w:r>
-      <w:r>
-        <w:t xml:space="preserve">“. </w:t>
-      </w:r>
-      <w:r>
-        <w:t>Slouží ke kontrole spojení klienta se serverem. Server odpoví klientovi stejnou zprávou</w:t>
-      </w:r>
-      <w:r>
-        <w:t>.</w:t>
-      </w:r>
-      <w:r>
-        <w:t xml:space="preserve"> Zpráva neobsahuje žádná data.</w:t>
+        <w:t>Označena písmenem „P“. Slouží ke kontrole spojení klienta se serverem. Server odpoví klientovi stejnou zprávou. Zpráva neobsahuje žádná data.</w:t>
       </w:r>
     </w:p>
     <w:p>
@@ -1931,32 +1954,38 @@
         <w:t>Označena písmenem „U“. Slouží k poslání informací o tahu. Je také poslední zprávou v serii pro začátek hry.</w:t>
       </w:r>
       <w:r>
+        <w:t xml:space="preserve"> Server na tuto zprávu neočekává odpověď. Posílá informace v následujícím formátu:</w:t>
+      </w:r>
+    </w:p>
+    <w:p>
+      <w:pPr>
+        <w:rPr>
+          <w:i/>
+        </w:rPr>
+      </w:pPr>
+      <w:r>
+        <w:rPr>
+          <w:i/>
+        </w:rPr>
+        <w:t>HRÁČ1</w:t>
+      </w:r>
+      <w:r>
+        <w:rPr>
+          <w:i/>
+        </w:rPr>
+        <w:t xml:space="preserve"> |</w:t>
+      </w:r>
+      <w:r>
+        <w:rPr>
+          <w:i/>
+        </w:rPr>
         <w:t xml:space="preserve"> </w:t>
       </w:r>
       <w:r>
-        <w:t>Server na tuto zprávu neočekává odpověď.</w:t>
-      </w:r>
-      <w:r>
-        <w:t xml:space="preserve"> Posílá informace v následujícím formátu:</w:t>
-      </w:r>
-    </w:p>
-    <w:p>
-      <w:pPr>
-        <w:rPr>
-          <w:i/>
-        </w:rPr>
-      </w:pPr>
-      <w:r>
-        <w:rPr>
-          <w:i/>
-        </w:rPr>
-        <w:t>HRÁČ1</w:t>
-      </w:r>
-      <w:r>
-        <w:rPr>
-          <w:i/>
-        </w:rPr>
-        <w:t xml:space="preserve"> |</w:t>
+        <w:rPr>
+          <w:i/>
+        </w:rPr>
+        <w:t>HRÁČ1SKORE|</w:t>
       </w:r>
       <w:r>
         <w:rPr>
@@ -1968,24 +1997,6 @@
         <w:rPr>
           <w:i/>
         </w:rPr>
-        <w:t>HRÁČ1</w:t>
-      </w:r>
-      <w:r>
-        <w:rPr>
-          <w:i/>
-        </w:rPr>
-        <w:t>SKORE|</w:t>
-      </w:r>
-      <w:r>
-        <w:rPr>
-          <w:i/>
-        </w:rPr>
-        <w:t xml:space="preserve"> </w:t>
-      </w:r>
-      <w:r>
-        <w:rPr>
-          <w:i/>
-        </w:rPr>
         <w:t>HRÁČ2</w:t>
       </w:r>
       <w:r>
@@ -1998,13 +2009,7 @@
         <w:rPr>
           <w:i/>
         </w:rPr>
-        <w:t>HRÁČ2</w:t>
-      </w:r>
-      <w:r>
-        <w:rPr>
-          <w:i/>
-        </w:rPr>
-        <w:t>SKORE|NATAHU|ÚTOČÍ|STRANA</w:t>
+        <w:t>HRÁČ2SKORE|NATAHU|ÚTOČÍ|STRANA</w:t>
       </w:r>
     </w:p>
     <w:p>
@@ -2046,25 +2051,10 @@
         <w:rPr>
           <w:i/>
         </w:rPr>
-        <w:t>HRÁČSKORE</w:t>
-      </w:r>
-      <w:r>
-        <w:rPr>
-          <w:i/>
-        </w:rPr>
-        <w:t xml:space="preserve"> </w:t>
-      </w:r>
-      <w:r>
-        <w:t>– Skóre hráče</w:t>
-      </w:r>
-      <w:r>
-        <w:t xml:space="preserve"> určen</w:t>
-      </w:r>
-      <w:r>
-        <w:t>é</w:t>
-      </w:r>
-      <w:r>
-        <w:t xml:space="preserve"> číslem v dekadickém tvaru</w:t>
+        <w:t xml:space="preserve">HRÁČSKORE </w:t>
+      </w:r>
+      <w:r>
+        <w:t>– Skóre hráče určené číslem v dekadickém tvaru</w:t>
       </w:r>
     </w:p>
     <w:p>
@@ -2082,16 +2072,7 @@
         <w:t xml:space="preserve">NATAHU </w:t>
       </w:r>
       <w:r>
-        <w:t xml:space="preserve">– Index jednoty na tahu </w:t>
-      </w:r>
-      <w:r>
-        <w:t>určen</w:t>
-      </w:r>
-      <w:r>
-        <w:t>ý</w:t>
-      </w:r>
-      <w:r>
-        <w:t xml:space="preserve"> číslem v dekadickém tvaru</w:t>
+        <w:t>– Index jednoty na tahu určený číslem v dekadickém tvaru</w:t>
       </w:r>
     </w:p>
     <w:p>
@@ -2109,13 +2090,7 @@
         <w:t xml:space="preserve">ÚTOČÍ </w:t>
       </w:r>
       <w:r>
-        <w:t xml:space="preserve">- </w:t>
-      </w:r>
-      <w:r>
-        <w:t xml:space="preserve">Písmeno „T“ nebo „F“ určující zda-li </w:t>
-      </w:r>
-      <w:r>
-        <w:t>jednotka na tahu útočí</w:t>
+        <w:t>- Písmeno „T“ nebo „F“ určující zda-li jednotka na tahu útočí</w:t>
       </w:r>
     </w:p>
     <w:p>
@@ -2133,16 +2108,7 @@
         <w:t xml:space="preserve">STRANA </w:t>
       </w:r>
       <w:r>
-        <w:t xml:space="preserve">– Písmeno </w:t>
-      </w:r>
-      <w:r>
-        <w:t xml:space="preserve">určující </w:t>
-      </w:r>
-      <w:r>
-        <w:t xml:space="preserve">stranu, za kterou hráč hraje </w:t>
-      </w:r>
-      <w:r>
-        <w:t>viz. kapitola 2.2.2</w:t>
+        <w:t>– Písmeno určující stranu, za kterou hráč hraje viz. kapitola 2.2.2</w:t>
       </w:r>
     </w:p>
     <w:p>
@@ -2160,19 +2126,61 @@
     </w:p>
     <w:p>
       <w:r>
+        <w:t>Označena písmenem „E“. Slouží k ukončení hry klientem. Klient na tuto zprávu neočekává odpověď. Zpráva neobsahuje žádná data.</w:t>
+      </w:r>
+    </w:p>
+    <w:p>
+      <w:r>
+        <w:t xml:space="preserve">Server po přijmutí této zprávy pošle zprávu </w:t>
+      </w:r>
+      <w:r>
+        <w:t>stejného typu</w:t>
+      </w:r>
+      <w:r>
+        <w:t xml:space="preserve"> všem klientům v místnosti a přidá k ní výherce hry daného textovým řetězcem.</w:t>
+      </w:r>
+    </w:p>
+    <w:p>
+      <w:pPr>
+        <w:pStyle w:val="Heading3"/>
+      </w:pPr>
+      <w:r>
+        <w:t>Zpráva Move</w:t>
+      </w:r>
+    </w:p>
+    <w:p>
+      <w:r>
         <w:t>Označena písmenem „</w:t>
       </w:r>
       <w:r>
-        <w:t>E</w:t>
-      </w:r>
-      <w:r>
-        <w:t>“. Slouží k</w:t>
-      </w:r>
-      <w:r>
-        <w:t> ukončení hry klientem</w:t>
-      </w:r>
-      <w:r>
-        <w:t>. Klient na tuto zprávu neočekává odpověď. Zpráva neobsahuje žádná data.</w:t>
+        <w:t>O</w:t>
+      </w:r>
+      <w:r>
+        <w:t xml:space="preserve">“. Slouží k pohybu jednotky klientem. </w:t>
+      </w:r>
+      <w:r>
+        <w:t>Klient na tuto zprávu očekává odpověď</w:t>
+      </w:r>
+      <w:r>
+        <w:t xml:space="preserve"> </w:t>
+      </w:r>
+      <w:r>
+        <w:t>ACK/NACK. Ta určuje zda-li je tah platný</w:t>
+      </w:r>
+      <w:r>
+        <w:t>. Zpráva</w:t>
+      </w:r>
+      <w:r>
+        <w:t xml:space="preserve"> obsahuje</w:t>
+      </w:r>
+      <w:r>
+        <w:t xml:space="preserve"> </w:t>
+      </w:r>
+      <w:r>
+        <w:t>3 položky dat</w:t>
+      </w:r>
+      <w:r>
+        <w:t xml:space="preserve"> o pohybu. Jedná se o 3 celá čísla v dekadickém tvaru určující index jednotky, koordinát X a koordinát Z v tomto pořadí.</w:t>
       </w:r>
     </w:p>
     <w:p>
@@ -2183,76 +2191,7 @@
         <w:t>stejného typu</w:t>
       </w:r>
       <w:r>
-        <w:t xml:space="preserve"> </w:t>
-      </w:r>
-      <w:r>
-        <w:t>všem klientům v místnosti.</w:t>
-      </w:r>
-    </w:p>
-    <w:p>
-      <w:pPr>
-        <w:pStyle w:val="Heading3"/>
-      </w:pPr>
-      <w:r>
-        <w:t>Zpráva Move</w:t>
-      </w:r>
-    </w:p>
-    <w:p>
-      <w:r>
-        <w:t>Označena písmenem „</w:t>
-      </w:r>
-      <w:r>
-        <w:t>O</w:t>
-      </w:r>
-      <w:r>
-        <w:t>“. Slouží k</w:t>
-      </w:r>
-      <w:r>
-        <w:t> pohybu jednotky klientem</w:t>
-      </w:r>
-      <w:r>
-        <w:t xml:space="preserve">. </w:t>
-      </w:r>
-      <w:r>
-        <w:t>Klient na tuto zprávu očekává odpověď</w:t>
-      </w:r>
-      <w:r>
-        <w:t xml:space="preserve"> </w:t>
-      </w:r>
-      <w:r>
-        <w:t xml:space="preserve">ACK/NACK. Ta </w:t>
-      </w:r>
-      <w:r>
-        <w:t>určuje zda-li je tah platný</w:t>
-      </w:r>
-      <w:r>
-        <w:t>. Zpráva</w:t>
-      </w:r>
-      <w:r>
-        <w:t xml:space="preserve"> obsahuje</w:t>
-      </w:r>
-      <w:r>
-        <w:t xml:space="preserve"> </w:t>
-      </w:r>
-      <w:r>
-        <w:t>3 položky dat</w:t>
-      </w:r>
-      <w:r>
-        <w:t xml:space="preserve"> o pohybu. Jedná se o 3 celá čísla v dekadickém tvaru určující index jednotky, koordinát X a koordinát Z v tomto pořadí.</w:t>
-      </w:r>
-    </w:p>
-    <w:p>
-      <w:r>
-        <w:t xml:space="preserve">Server po přijmutí této zprávy pošle zprávu </w:t>
-      </w:r>
-      <w:r>
-        <w:t>stejného typu</w:t>
-      </w:r>
-      <w:r>
-        <w:t xml:space="preserve"> všem klientům v místnosti.</w:t>
-      </w:r>
-      <w:r>
-        <w:t xml:space="preserve"> Pouze pokud je tah platný.</w:t>
+        <w:t xml:space="preserve"> všem klientům v místnosti. Pouze pokud je tah platný.</w:t>
       </w:r>
     </w:p>
     <w:p>
@@ -2266,19 +2205,7 @@
     </w:p>
     <w:p>
       <w:r>
-        <w:t>Označena písmenem „</w:t>
-      </w:r>
-      <w:r>
-        <w:t>A</w:t>
-      </w:r>
-      <w:r>
-        <w:t>“. Slouží k</w:t>
-      </w:r>
-      <w:r>
-        <w:t xml:space="preserve"> útoku</w:t>
-      </w:r>
-      <w:r>
-        <w:t xml:space="preserve"> jednotky klientem. </w:t>
+        <w:t xml:space="preserve">Označena písmenem „A“. Slouží k útoku jednotky klientem. </w:t>
       </w:r>
       <w:r>
         <w:t>Klient na tuto zprávu očekává odpověď</w:t>
@@ -2335,52 +2262,7 @@
     </w:p>
     <w:p>
       <w:r>
-        <w:t>Označena písmenem „</w:t>
-      </w:r>
-      <w:r>
-        <w:t>Z</w:t>
-      </w:r>
-      <w:r>
-        <w:t xml:space="preserve">“. Slouží k </w:t>
-      </w:r>
-      <w:r>
-        <w:t>obsazení</w:t>
-      </w:r>
-      <w:r>
-        <w:t xml:space="preserve"> jednotky klientem. </w:t>
-      </w:r>
-      <w:r>
-        <w:t>Server</w:t>
-      </w:r>
-      <w:r>
-        <w:t xml:space="preserve"> na tuto zprávu </w:t>
-      </w:r>
-      <w:r>
-        <w:t>ne</w:t>
-      </w:r>
-      <w:r>
-        <w:t>očekává odpověď</w:t>
-      </w:r>
-      <w:r>
-        <w:t xml:space="preserve">. </w:t>
-      </w:r>
-      <w:r>
-        <w:t xml:space="preserve">Zpráva obsahuje 2 položky dat o </w:t>
-      </w:r>
-      <w:r>
-        <w:t>obsazení</w:t>
-      </w:r>
-      <w:r>
-        <w:t xml:space="preserve">. Jedná se o 2 celá čísla v dekadickém tvaru určující index jednotky </w:t>
-      </w:r>
-      <w:r>
-        <w:t>obsazujícího</w:t>
-      </w:r>
-      <w:r>
-        <w:t xml:space="preserve"> a index jednotky</w:t>
-      </w:r>
-      <w:r>
-        <w:t xml:space="preserve"> obsazeného v tomto pořadí. </w:t>
+        <w:t xml:space="preserve">Označena písmenem „Z“. Slouží k obsazení jednotky klientem. Server na tuto zprávu neočekává odpověď. Zpráva obsahuje 2 položky dat o obsazení. Jedná se o 2 celá čísla v dekadickém tvaru určující index jednotky obsazujícího a index jednotky obsazeného v tomto pořadí. </w:t>
       </w:r>
     </w:p>
     <w:p>
@@ -2398,19 +2280,7 @@
     </w:p>
     <w:p>
       <w:r>
-        <w:t>Označena písmenem „</w:t>
-      </w:r>
-      <w:r>
-        <w:t>K</w:t>
-      </w:r>
-      <w:r>
-        <w:t xml:space="preserve">“. Slouží k ukončení </w:t>
-      </w:r>
-      <w:r>
-        <w:t>tahu</w:t>
-      </w:r>
-      <w:r>
-        <w:t xml:space="preserve"> klientem. Klient na tuto zprávu neočekává odpověď. Zpráva neobsahuje žádná data.</w:t>
+        <w:t>Označena písmenem „K“. Slouží k ukončení tahu klientem. Klient na tuto zprávu neočekává odpověď. Zpráva neobsahuje žádná data.</w:t>
       </w:r>
     </w:p>
     <w:p>
@@ -2455,11 +2325,6 @@
       </w:pPr>
       <w:r>
         <w:t>Implementace</w:t>
-      </w:r>
-    </w:p>
-    <w:p>
-      <w:r>
-        <w:t>Nezmiňuji zde všechny moduly. Jenom ty důležité.</w:t>
       </w:r>
     </w:p>
     <w:p>
@@ -2538,25 +2403,25 @@
         <w:rPr>
           <w:i/>
         </w:rPr>
+        <w:t>authenticate_client</w:t>
+      </w:r>
+      <w:r>
+        <w:t xml:space="preserve"> a </w:t>
+      </w:r>
+      <w:r>
+        <w:rPr>
+          <w:i/>
+        </w:rPr>
+        <w:t>execute_command</w:t>
+      </w:r>
+      <w:r>
+        <w:t xml:space="preserve">. Ty jsou podle potřeby předávány funkci </w:t>
+      </w:r>
+      <w:r>
+        <w:rPr>
+          <w:i/>
+        </w:rPr>
         <w:lastRenderedPageBreak/>
-        <w:t>authenticate_client</w:t>
-      </w:r>
-      <w:r>
-        <w:t xml:space="preserve"> a </w:t>
-      </w:r>
-      <w:r>
-        <w:rPr>
-          <w:i/>
-        </w:rPr>
-        <w:t>execute_command</w:t>
-      </w:r>
-      <w:r>
-        <w:t xml:space="preserve">. Ty jsou podle potřeby předávány funkci </w:t>
-      </w:r>
-      <w:r>
-        <w:rPr>
-          <w:i/>
-        </w:rPr>
         <w:t>read_input</w:t>
       </w:r>
       <w:r>
@@ -2788,14 +2653,27 @@
       <w:r>
         <w:t xml:space="preserve">Obrázek </w:t>
       </w:r>
-      <w:fldSimple w:instr=" SEQ Obrázek \* ARABIC ">
-        <w:r>
-          <w:rPr>
-            <w:noProof/>
-          </w:rPr>
-          <w:t>2</w:t>
-        </w:r>
-      </w:fldSimple>
+      <w:r>
+        <w:fldChar w:fldCharType="begin"/>
+      </w:r>
+      <w:r>
+        <w:instrText xml:space="preserve"> SEQ Obrázek \* ARABIC </w:instrText>
+      </w:r>
+      <w:r>
+        <w:fldChar w:fldCharType="separate"/>
+      </w:r>
+      <w:r>
+        <w:rPr>
+          <w:noProof/>
+        </w:rPr>
+        <w:t>2</w:t>
+      </w:r>
+      <w:r>
+        <w:rPr>
+          <w:noProof/>
+        </w:rPr>
+        <w:fldChar w:fldCharType="end"/>
+      </w:r>
       <w:r>
         <w:t>: Zjednodušený diagram tříd</w:t>
       </w:r>
@@ -3329,14 +3207,27 @@
       <w:r>
         <w:t xml:space="preserve">Obrázek </w:t>
       </w:r>
-      <w:fldSimple w:instr=" SEQ Obrázek \* ARABIC ">
-        <w:r>
-          <w:rPr>
-            <w:noProof/>
-          </w:rPr>
-          <w:t>3</w:t>
-        </w:r>
-      </w:fldSimple>
+      <w:r>
+        <w:fldChar w:fldCharType="begin"/>
+      </w:r>
+      <w:r>
+        <w:instrText xml:space="preserve"> SEQ Obrázek \* ARABIC </w:instrText>
+      </w:r>
+      <w:r>
+        <w:fldChar w:fldCharType="separate"/>
+      </w:r>
+      <w:r>
+        <w:rPr>
+          <w:noProof/>
+        </w:rPr>
+        <w:t>3</w:t>
+      </w:r>
+      <w:r>
+        <w:rPr>
+          <w:noProof/>
+        </w:rPr>
+        <w:fldChar w:fldCharType="end"/>
+      </w:r>
       <w:r>
         <w:t xml:space="preserve">: </w:t>
       </w:r>
@@ -3395,10 +3286,9 @@
           <w:noProof/>
           <w:lang w:eastAsia="cs-CZ"/>
         </w:rPr>
-        <w:lastRenderedPageBreak/>
         <w:drawing>
           <wp:inline distT="0" distB="0" distL="0" distR="0">
-            <wp:extent cx="5178392" cy="4099560"/>
+            <wp:extent cx="4331367" cy="3429000"/>
             <wp:effectExtent l="0" t="0" r="0" b="0"/>
             <wp:docPr id="4" name="Picture 4"/>
             <wp:cNvGraphicFramePr>
@@ -3426,7 +3316,7 @@
                   <pic:spPr>
                     <a:xfrm>
                       <a:off x="0" y="0"/>
-                      <a:ext cx="5186656" cy="4106102"/>
+                      <a:ext cx="4356482" cy="3448883"/>
                     </a:xfrm>
                     <a:prstGeom prst="rect">
                       <a:avLst/>
@@ -3447,20 +3337,34 @@
       <w:r>
         <w:t xml:space="preserve">Obrázek </w:t>
       </w:r>
-      <w:fldSimple w:instr=" SEQ Obrázek \* ARABIC ">
-        <w:r>
-          <w:rPr>
-            <w:noProof/>
-          </w:rPr>
-          <w:t>4</w:t>
-        </w:r>
-      </w:fldSimple>
+      <w:r>
+        <w:fldChar w:fldCharType="begin"/>
+      </w:r>
+      <w:r>
+        <w:instrText xml:space="preserve"> SEQ Obrázek \* ARABIC </w:instrText>
+      </w:r>
+      <w:r>
+        <w:fldChar w:fldCharType="separate"/>
+      </w:r>
+      <w:r>
+        <w:rPr>
+          <w:noProof/>
+        </w:rPr>
+        <w:t>4</w:t>
+      </w:r>
+      <w:r>
+        <w:rPr>
+          <w:noProof/>
+        </w:rPr>
+        <w:fldChar w:fldCharType="end"/>
+      </w:r>
       <w:r>
         <w:t>: Okno připojení do místnosti</w:t>
       </w:r>
     </w:p>
     <w:p>
       <w:r>
+        <w:lastRenderedPageBreak/>
         <w:t xml:space="preserve">Po připojení do místnosti uvidí uživatel všechny ostatní připojené hráče a jejich status připravenosti na hru. Pro změnu připravenosti musí uživatel kliknout na tlačítko </w:t>
       </w:r>
       <w:r>
@@ -3494,7 +3398,6 @@
           <w:noProof/>
           <w:lang w:eastAsia="cs-CZ"/>
         </w:rPr>
-        <w:lastRenderedPageBreak/>
         <w:drawing>
           <wp:inline distT="0" distB="0" distL="0" distR="0">
             <wp:extent cx="5760720" cy="4552315"/>
@@ -3546,14 +3449,27 @@
       <w:r>
         <w:t xml:space="preserve">Obrázek </w:t>
       </w:r>
-      <w:fldSimple w:instr=" SEQ Obrázek \* ARABIC ">
-        <w:r>
-          <w:rPr>
-            <w:noProof/>
-          </w:rPr>
-          <w:t>5</w:t>
-        </w:r>
-      </w:fldSimple>
+      <w:r>
+        <w:fldChar w:fldCharType="begin"/>
+      </w:r>
+      <w:r>
+        <w:instrText xml:space="preserve"> SEQ Obrázek \* ARABIC </w:instrText>
+      </w:r>
+      <w:r>
+        <w:fldChar w:fldCharType="separate"/>
+      </w:r>
+      <w:r>
+        <w:rPr>
+          <w:noProof/>
+        </w:rPr>
+        <w:t>5</w:t>
+      </w:r>
+      <w:r>
+        <w:rPr>
+          <w:noProof/>
+        </w:rPr>
+        <w:fldChar w:fldCharType="end"/>
+      </w:r>
       <w:r>
         <w:t>: Pohled na hru</w:t>
       </w:r>
@@ -3603,12 +3519,7 @@
     </w:p>
     <w:p>
       <w:r>
-        <w:t>Aplikace serveru i klienta funguje a je možné si pomocí této dvojce zahrát hru Wargame přes počítačovou síť. Během vývoje jsem se seznámil s problematikou vytvoření komunikačního protokolu a implementace aplikací, které pomocí daného protokolu komunikují. Nejtěžší částí práce bylo vytvoření více</w:t>
-      </w:r>
-      <w:bookmarkStart w:id="5" w:name="_GoBack"/>
-      <w:bookmarkEnd w:id="5"/>
-      <w:r>
-        <w:t xml:space="preserve">vláknové apliakce s blokujícími operacemi čtení z datových streamů. Další překážkou bylo vytvoření responzivní aplikace klienta a práce s frontami příkazů. Obě aplikace byly otestovány. Server </w:t>
+        <w:t xml:space="preserve">Aplikace serveru i klienta funguje a je možné si pomocí této dvojce zahrát hru Wargame přes počítačovou síť. Během vývoje jsem se seznámil s problematikou vytvoření komunikačního protokolu a implementace aplikací, které pomocí daného protokolu komunikují. Nejtěžší částí práce bylo vytvoření vícevláknové apliakce s blokujícími operacemi čtení z datových streamů. Další překážkou bylo vytvoření responzivní aplikace klienta a práce s frontami příkazů. Obě aplikace byly otestovány. Server </w:t>
       </w:r>
       <w:r>
         <w:t>j</w:t>
@@ -3622,7 +3533,7 @@
     </w:p>
     <w:p>
       <w:pPr>
-        <w:pStyle w:val="Heading1"/>
+        <w:pStyle w:val="Heading2"/>
       </w:pPr>
       <w:r>
         <w:t>Citace</w:t>
@@ -3774,7 +3685,7 @@
         <w:rFonts w:asciiTheme="minorHAnsi" w:hAnsiTheme="minorHAnsi"/>
         <w:noProof/>
       </w:rPr>
-      <w:t>13</w:t>
+      <w:t>12</w:t>
     </w:r>
     <w:r>
       <w:rPr>
@@ -3837,6 +3748,7 @@
         <w:dataBinding w:prefixMappings="xmlns:ns0='http://purl.org/dc/elements/1.1/' xmlns:ns1='http://schemas.openxmlformats.org/package/2006/metadata/core-properties' " w:xpath="/ns1:coreProperties[1]/ns0:subject[1]" w:storeItemID="{6C3C8BC8-F283-45AE-878A-BAB7291924A1}"/>
         <w:text/>
       </w:sdtPr>
+      <w:sdtEndPr/>
       <w:sdtContent>
         <w:r>
           <w:rPr>
@@ -3866,6 +3778,7 @@
         <w:dataBinding w:prefixMappings="xmlns:ns0='http://purl.org/dc/elements/1.1/' xmlns:ns1='http://schemas.openxmlformats.org/package/2006/metadata/core-properties' " w:xpath="/ns1:coreProperties[1]/ns0:creator[1]" w:storeItemID="{6C3C8BC8-F283-45AE-878A-BAB7291924A1}"/>
         <w:text/>
       </w:sdtPr>
+      <w:sdtEndPr/>
       <w:sdtContent>
         <w:r>
           <w:rPr>
@@ -6058,6 +5971,7 @@
   <w:style w:type="character" w:default="1" w:styleId="DefaultParagraphFont">
     <w:name w:val="Default Paragraph Font"/>
     <w:uiPriority w:val="1"/>
+    <w:semiHidden/>
     <w:unhideWhenUsed/>
   </w:style>
   <w:style w:type="table" w:default="1" w:styleId="TableNormal">
@@ -6490,6 +6404,11 @@
       <w:i/>
       <w:iCs/>
     </w:rPr>
+  </w:style>
+  <w:style w:type="character" w:customStyle="1" w:styleId="st">
+    <w:name w:val="st"/>
+    <w:basedOn w:val="DefaultParagraphFont"/>
+    <w:rsid w:val="00525C9C"/>
   </w:style>
 </w:styles>
 </file>
@@ -6787,6 +6706,7 @@
     <w:rsidRoot w:val="00F860F3"/>
     <w:rsid w:val="00063812"/>
     <w:rsid w:val="000655E0"/>
+    <w:rsid w:val="00506C89"/>
     <w:rsid w:val="00C45A48"/>
     <w:rsid w:val="00DD3BBE"/>
     <w:rsid w:val="00DE0B7C"/>
@@ -7863,7 +7783,7 @@
 </file>
 
 <file path=customXml/itemProps2.xml><?xml version="1.0" encoding="utf-8"?>
-<ds:datastoreItem xmlns:ds="http://schemas.openxmlformats.org/officeDocument/2006/customXml" ds:itemID="{7B44B1D1-76DA-4A93-9996-E2776F83CA10}">
+<ds:datastoreItem xmlns:ds="http://schemas.openxmlformats.org/officeDocument/2006/customXml" ds:itemID="{2559844B-F1C3-4C0F-8A08-793F7BDE5EEB}">
   <ds:schemaRefs>
     <ds:schemaRef ds:uri="http://schemas.openxmlformats.org/officeDocument/2006/bibliography"/>
   </ds:schemaRefs>

</xml_diff>